<commit_message>
Añadiendo documentos de requisitos
</commit_message>
<xml_diff>
--- a/reports/Group/00 - Requirements - Group.docx
+++ b/reports/Group/00 - Requirements - Group.docx
@@ -3282,6 +3282,19 @@
         </w:rPr>
         <w:t xml:space="preserve">      </w:t>
       </w:r>
+      <w:r>
+        <w:rPr>
+          <w:sz w:val="22"/>
+          <w:szCs w:val="22"/>
+          <w:rtl w:val="0"/>
+        </w:rPr>
+        <w:t xml:space="preserve">[✅] </w:t>
+      </w:r>
+      <w:r>
+        <w:rPr>
+          <w:rtl w:val="0"/>
+        </w:rPr>
+      </w:r>
     </w:p>
     <w:p>
       <w:pPr>
@@ -3659,6 +3672,19 @@
         </w:rPr>
         <w:t xml:space="preserve">       </w:t>
       </w:r>
+      <w:r>
+        <w:rPr>
+          <w:sz w:val="22"/>
+          <w:szCs w:val="22"/>
+          <w:rtl w:val="0"/>
+        </w:rPr>
+        <w:t xml:space="preserve">[✅] </w:t>
+      </w:r>
+      <w:r>
+        <w:rPr>
+          <w:rtl w:val="0"/>
+        </w:rPr>
+      </w:r>
     </w:p>
     <w:p>
       <w:pPr>
@@ -3990,6 +4016,19 @@
         </w:rPr>
         <w:t xml:space="preserve">          </w:t>
       </w:r>
+      <w:r>
+        <w:rPr>
+          <w:sz w:val="22"/>
+          <w:szCs w:val="22"/>
+          <w:rtl w:val="0"/>
+        </w:rPr>
+        <w:t xml:space="preserve">[✅] </w:t>
+      </w:r>
+      <w:r>
+        <w:rPr>
+          <w:rtl w:val="0"/>
+        </w:rPr>
+      </w:r>
     </w:p>
     <w:p>
       <w:pPr>
@@ -4287,6 +4326,19 @@
         </w:rPr>
         <w:t xml:space="preserve">       </w:t>
       </w:r>
+      <w:r>
+        <w:rPr>
+          <w:sz w:val="22"/>
+          <w:szCs w:val="22"/>
+          <w:rtl w:val="0"/>
+        </w:rPr>
+        <w:t xml:space="preserve">[✅] </w:t>
+      </w:r>
+      <w:r>
+        <w:rPr>
+          <w:rtl w:val="0"/>
+        </w:rPr>
+      </w:r>
     </w:p>
     <w:p>
       <w:pPr>
@@ -4618,6 +4670,19 @@
         </w:rPr>
         <w:t xml:space="preserve">       </w:t>
       </w:r>
+      <w:r>
+        <w:rPr>
+          <w:sz w:val="22"/>
+          <w:szCs w:val="22"/>
+          <w:rtl w:val="0"/>
+        </w:rPr>
+        <w:t xml:space="preserve">✅</w:t>
+      </w:r>
+      <w:r>
+        <w:rPr>
+          <w:rtl w:val="0"/>
+        </w:rPr>
+      </w:r>
     </w:p>
     <w:p>
       <w:pPr>
@@ -4871,6 +4936,19 @@
         </w:rPr>
         <w:t xml:space="preserve">        </w:t>
       </w:r>
+      <w:r>
+        <w:rPr>
+          <w:sz w:val="22"/>
+          <w:szCs w:val="22"/>
+          <w:rtl w:val="0"/>
+        </w:rPr>
+        <w:t xml:space="preserve">[✅] </w:t>
+      </w:r>
+      <w:r>
+        <w:rPr>
+          <w:rtl w:val="0"/>
+        </w:rPr>
+      </w:r>
     </w:p>
     <w:p>
       <w:pPr>
@@ -4976,6 +5054,19 @@
         </w:rPr>
         <w:t xml:space="preserve">        </w:t>
       </w:r>
+      <w:r>
+        <w:rPr>
+          <w:sz w:val="22"/>
+          <w:szCs w:val="22"/>
+          <w:rtl w:val="0"/>
+        </w:rPr>
+        <w:t xml:space="preserve">[✅] </w:t>
+      </w:r>
+      <w:r>
+        <w:rPr>
+          <w:rtl w:val="0"/>
+        </w:rPr>
+      </w:r>
     </w:p>
     <w:p>
       <w:pPr>
@@ -8062,6 +8153,19 @@
           <w:rtl w:val="0"/>
         </w:rPr>
         <w:t xml:space="preserve">        </w:t>
+      </w:r>
+      <w:r>
+        <w:rPr>
+          <w:sz w:val="22"/>
+          <w:szCs w:val="22"/>
+          <w:rtl w:val="0"/>
+        </w:rPr>
+        <w:t xml:space="preserve">[✅] </w:t>
+      </w:r>
+      <w:r>
+        <w:rPr>
+          <w:rtl w:val="0"/>
+        </w:rPr>
       </w:r>
     </w:p>
     <w:p>

</xml_diff>